<commit_message>
minor cosmetic update: hybridTempSensor
</commit_message>
<xml_diff>
--- a/K47 User Manual/28_hybridTempSensor/Description/hybridTempSensor.docx
+++ b/K47 User Manual/28_hybridTempSensor/Description/hybridTempSensor.docx
@@ -408,28 +408,7 @@
           <w:rFonts w:ascii="Times New Roman" w:hAnsi="Times New Roman" w:cs="Times New Roman"/>
           <w:sz w:val="24"/>
         </w:rPr>
-        <w:t xml:space="preserve"> (</w:t>
-      </w:r>
-      <w:r>
-        <w:rPr>
-          <w:rFonts w:ascii="Times New Roman" w:hAnsi="Times New Roman" w:cs="Times New Roman"/>
-          <w:sz w:val="24"/>
-        </w:rPr>
-        <w:t xml:space="preserve">For </w:t>
-      </w:r>
-      <w:r>
-        <w:rPr>
-          <w:rFonts w:ascii="Times New Roman" w:hAnsi="Times New Roman" w:cs="Times New Roman"/>
-          <w:sz w:val="24"/>
-        </w:rPr>
-        <w:t xml:space="preserve">more general </w:t>
-      </w:r>
-      <w:r>
-        <w:rPr>
-          <w:rFonts w:ascii="Times New Roman" w:hAnsi="Times New Roman" w:cs="Times New Roman"/>
-          <w:sz w:val="24"/>
-        </w:rPr>
-        <w:t xml:space="preserve">information on analog sensors, see the </w:t>
+        <w:t xml:space="preserve"> (For more general information on analog sensors, see the </w:t>
       </w:r>
       <w:r>
         <w:rPr>
@@ -444,14 +423,7 @@
           <w:rFonts w:ascii="Times New Roman" w:hAnsi="Times New Roman" w:cs="Times New Roman"/>
           <w:sz w:val="24"/>
         </w:rPr>
-        <w:t xml:space="preserve"> description.</w:t>
-      </w:r>
-      <w:r>
-        <w:rPr>
-          <w:rFonts w:ascii="Times New Roman" w:hAnsi="Times New Roman" w:cs="Times New Roman"/>
-          <w:sz w:val="24"/>
-        </w:rPr>
-        <w:t>)</w:t>
+        <w:t xml:space="preserve"> description.)</w:t>
       </w:r>
     </w:p>
     <w:p>
@@ -556,14 +528,7 @@
           <w:rFonts w:ascii="Courier" w:hAnsi="Courier" w:cs="Times New Roman"/>
           <w:sz w:val="24"/>
         </w:rPr>
-        <w:t>B</w:t>
-      </w:r>
-      <w:r>
-        <w:rPr>
-          <w:rFonts w:ascii="Courier" w:hAnsi="Courier" w:cs="Times New Roman"/>
-          <w:sz w:val="24"/>
-        </w:rPr>
-        <w:t>readboard</w:t>
+        <w:t>Breadboard</w:t>
       </w:r>
       <w:r>
         <w:rPr>
@@ -776,17 +741,7 @@
           <w:szCs w:val="28"/>
           <w:shd w:val="clear" w:color="auto" w:fill="FFFFFF"/>
         </w:rPr>
-        <w:t>Install the ADC08</w:t>
-      </w:r>
-      <w:r>
-        <w:rPr>
-          <w:rFonts w:ascii="Times New Roman" w:eastAsia="宋体" w:hAnsi="Times New Roman" w:cs="Times New Roman"/>
-          <w:color w:val="000000" w:themeColor="text1"/>
-          <w:sz w:val="28"/>
-          <w:szCs w:val="28"/>
-          <w:shd w:val="clear" w:color="auto" w:fill="FFFFFF"/>
-        </w:rPr>
-        <w:t xml:space="preserve">32 analog/digital converter IC and hybrid </w:t>
+        <w:t xml:space="preserve">Install the ADC0832 analog/digital converter IC and hybrid </w:t>
       </w:r>
       <w:r>
         <w:rPr>
@@ -877,27 +832,7 @@
           <w:shd w:val="clear" w:color="auto" w:fill="FFFFFF"/>
         </w:rPr>
         <w:br/>
-        <w:t xml:space="preserve">gcc </w:t>
-      </w:r>
-      <w:r>
-        <w:rPr>
-          <w:rFonts w:ascii="Courier" w:eastAsia="宋体" w:hAnsi="Courier" w:cs="Times New Roman"/>
-          <w:color w:val="000000" w:themeColor="text1"/>
-          <w:sz w:val="28"/>
-          <w:szCs w:val="28"/>
-          <w:shd w:val="clear" w:color="auto" w:fill="FFFFFF"/>
-        </w:rPr>
-        <w:t>hybridTemp</w:t>
-      </w:r>
-      <w:r>
-        <w:rPr>
-          <w:rFonts w:ascii="Courier" w:eastAsia="宋体" w:hAnsi="Courier" w:cs="Times New Roman"/>
-          <w:color w:val="000000" w:themeColor="text1"/>
-          <w:sz w:val="28"/>
-          <w:szCs w:val="28"/>
-          <w:shd w:val="clear" w:color="auto" w:fill="FFFFFF"/>
-        </w:rPr>
-        <w:t>.c -o hybridTemp.out –lwiringPi</w:t>
+        <w:t>gcc hybridTemp.c -o hybridTemp.out –lwiringPi</w:t>
       </w:r>
       <w:r>
         <w:rPr>
@@ -1685,6 +1620,15 @@
           <w:rFonts w:ascii="Courier" w:hAnsi="Courier" w:cs="Times New Roman"/>
           <w:sz w:val="24"/>
         </w:rPr>
+        <w:t xml:space="preserve">Raspberry Pi pin </w:t>
+      </w:r>
+      <w:bookmarkStart w:id="0" w:name="_GoBack"/>
+      <w:bookmarkEnd w:id="0"/>
+      <w:r>
+        <w:rPr>
+          <w:rFonts w:ascii="Courier" w:hAnsi="Courier" w:cs="Times New Roman"/>
+          <w:sz w:val="24"/>
+        </w:rPr>
         <w:t>15</w:t>
       </w:r>
     </w:p>
@@ -2009,8 +1953,6 @@
         </w:rPr>
         <w:t>&gt;</w:t>
       </w:r>
-      <w:bookmarkStart w:id="0" w:name="_GoBack"/>
-      <w:bookmarkEnd w:id="0"/>
     </w:p>
     <w:p>
       <w:pPr>

</xml_diff>